<commit_message>
Added note re function to get key pressed this cycle.
</commit_message>
<xml_diff>
--- a/documents/IterativeEnhancementPlan.docx
+++ b/documents/IterativeEnhancementPlan.docx
@@ -236,7 +236,16 @@
           <w:i/>
           <w:iCs/>
         </w:rPr>
-        <w:t>assets</w:t>
+        <w:t>A</w:t>
+      </w:r>
+      <w:r>
+        <w:rPr>
+          <w:b/>
+          <w:bCs/>
+          <w:i/>
+          <w:iCs/>
+        </w:rPr>
+        <w:t>ssets</w:t>
       </w:r>
       <w:r>
         <w:t xml:space="preserve"> folder.  </w:t>
@@ -514,7 +523,16 @@
           <w:i/>
           <w:iCs/>
         </w:rPr>
-        <w:t>assets</w:t>
+        <w:t>A</w:t>
+      </w:r>
+      <w:r>
+        <w:rPr>
+          <w:b/>
+          <w:bCs/>
+          <w:i/>
+          <w:iCs/>
+        </w:rPr>
+        <w:t>ssets</w:t>
       </w:r>
       <w:r>
         <w:t xml:space="preserve"> folder.</w:t>
@@ -560,7 +578,16 @@
           <w:i/>
           <w:iCs/>
         </w:rPr>
-        <w:t>assets</w:t>
+        <w:t>A</w:t>
+      </w:r>
+      <w:r>
+        <w:rPr>
+          <w:b/>
+          <w:bCs/>
+          <w:i/>
+          <w:iCs/>
+        </w:rPr>
+        <w:t>ssets</w:t>
       </w:r>
       <w:r>
         <w:t xml:space="preserve"> folder.  </w:t>
@@ -1077,6 +1104,9 @@
       <w:r>
         <w:t>.]</w:t>
       </w:r>
+      <w:r>
+        <w:t xml:space="preserve">  The temporary Missile is removed.</w:t>
+      </w:r>
     </w:p>
     <w:p>
       <w:pPr>
@@ -1451,7 +1481,16 @@
           <w:i/>
           <w:iCs/>
         </w:rPr>
-        <w:t>assets</w:t>
+        <w:t>A</w:t>
+      </w:r>
+      <w:r>
+        <w:rPr>
+          <w:b/>
+          <w:bCs/>
+          <w:i/>
+          <w:iCs/>
+        </w:rPr>
+        <w:t>ssets</w:t>
       </w:r>
       <w:r>
         <w:t xml:space="preserve"> folder.</w:t>
@@ -1491,15 +1530,7 @@
           <w:bCs/>
           <w:highlight w:val="green"/>
         </w:rPr>
-        <w:t xml:space="preserve">and </w:t>
-      </w:r>
-      <w:r>
-        <w:rPr>
-          <w:b/>
-          <w:bCs/>
-          <w:highlight w:val="green"/>
-        </w:rPr>
-        <w:t>2</w:t>
+        <w:t>and 2</w:t>
       </w:r>
       <w:r>
         <w:rPr>
@@ -1509,10 +1540,7 @@
         <w:t>, working together</w:t>
       </w:r>
       <w:r>
-        <w:t>]</w:t>
-      </w:r>
-      <w:r>
-        <w:t xml:space="preserve">  </w:t>
+        <w:t xml:space="preserve">]  </w:t>
       </w:r>
       <w:r>
         <w:t>If an Enemy touches the Fighter, the Fighter explodes (</w:t>
@@ -1668,7 +1696,27 @@
           <w:sz w:val="21"/>
           <w:szCs w:val="21"/>
         </w:rPr>
-        <w:t xml:space="preserve"> = pygame.image.load(</w:t>
+        <w:t xml:space="preserve"> = </w:t>
+      </w:r>
+      <w:proofErr w:type="spellStart"/>
+      <w:r>
+        <w:rPr>
+          <w:rFonts w:ascii="Consolas" w:hAnsi="Consolas" w:cs="Consolas"/>
+          <w:color w:val="080808"/>
+          <w:sz w:val="21"/>
+          <w:szCs w:val="21"/>
+        </w:rPr>
+        <w:t>pygame.image.load</w:t>
+      </w:r>
+      <w:proofErr w:type="spellEnd"/>
+      <w:r>
+        <w:rPr>
+          <w:rFonts w:ascii="Consolas" w:hAnsi="Consolas" w:cs="Consolas"/>
+          <w:color w:val="080808"/>
+          <w:sz w:val="21"/>
+          <w:szCs w:val="21"/>
+        </w:rPr>
+        <w:t>(</w:t>
       </w:r>
       <w:r>
         <w:rPr>
@@ -2200,16 +2248,7 @@
           <w:sz w:val="21"/>
           <w:szCs w:val="21"/>
         </w:rPr>
-        <w:t>s</w:t>
-      </w:r>
-      <w:r>
-        <w:rPr>
-          <w:rFonts w:ascii="Consolas" w:hAnsi="Consolas" w:cs="Consolas"/>
-          <w:color w:val="94558D"/>
-          <w:sz w:val="21"/>
-          <w:szCs w:val="21"/>
-        </w:rPr>
-        <w:t>elf</w:t>
+        <w:t>self</w:t>
       </w:r>
       <w:r>
         <w:rPr>
@@ -2257,25 +2296,7 @@
           <w:sz w:val="21"/>
           <w:szCs w:val="21"/>
         </w:rPr>
-        <w:t>"</w:t>
-      </w:r>
-      <w:r>
-        <w:rPr>
-          <w:rFonts w:ascii="Consolas" w:hAnsi="Consolas" w:cs="Consolas"/>
-          <w:color w:val="067D17"/>
-          <w:sz w:val="21"/>
-          <w:szCs w:val="21"/>
-        </w:rPr>
-        <w:t>../Assets/</w:t>
-      </w:r>
-      <w:r>
-        <w:rPr>
-          <w:rFonts w:ascii="Consolas" w:hAnsi="Consolas" w:cs="Consolas"/>
-          <w:color w:val="067D17"/>
-          <w:sz w:val="21"/>
-          <w:szCs w:val="21"/>
-        </w:rPr>
-        <w:t>pew.wav"</w:t>
+        <w:t>"../Assets/pew.wav"</w:t>
       </w:r>
       <w:r>
         <w:rPr>
@@ -2408,6 +2429,53 @@
         <w:t>pygame.K_LEFT</w:t>
       </w:r>
       <w:proofErr w:type="spellEnd"/>
+      <w:r>
+        <w:rPr>
+          <w:rFonts w:ascii="Consolas" w:hAnsi="Consolas" w:cs="Consolas"/>
+          <w:color w:val="080808"/>
+          <w:sz w:val="21"/>
+          <w:szCs w:val="21"/>
+        </w:rPr>
+        <w:t xml:space="preserve">]:  </w:t>
+      </w:r>
+      <w:r>
+        <w:rPr>
+          <w:rFonts w:cstheme="minorHAnsi"/>
+          <w:i/>
+          <w:iCs/>
+          <w:color w:val="080808"/>
+        </w:rPr>
+        <w:t>or</w:t>
+      </w:r>
+      <w:r>
+        <w:rPr>
+          <w:rFonts w:ascii="Consolas" w:hAnsi="Consolas" w:cs="Consolas"/>
+          <w:color w:val="080808"/>
+          <w:sz w:val="21"/>
+          <w:szCs w:val="21"/>
+        </w:rPr>
+        <w:t xml:space="preserve">  if </w:t>
+      </w:r>
+      <w:proofErr w:type="spellStart"/>
+      <w:r>
+        <w:rPr>
+          <w:rFonts w:ascii="Consolas" w:hAnsi="Consolas" w:cs="Consolas"/>
+          <w:color w:val="080808"/>
+          <w:sz w:val="21"/>
+          <w:szCs w:val="21"/>
+        </w:rPr>
+        <w:t>key_was_pressed</w:t>
+      </w:r>
+      <w:proofErr w:type="spellEnd"/>
+      <w:r>
+        <w:rPr>
+          <w:rFonts w:ascii="Consolas" w:hAnsi="Consolas" w:cs="Consolas"/>
+          <w:color w:val="080808"/>
+          <w:sz w:val="21"/>
+          <w:szCs w:val="21"/>
+        </w:rPr>
+        <w:t>_...</w:t>
+      </w:r>
     </w:p>
     <w:sectPr>
       <w:pgSz w:w="15840" w:h="12240" w:orient="landscape"/>

</xml_diff>

<commit_message>
fixed Assets to assets where it is mentioned.
</commit_message>
<xml_diff>
--- a/documents/IterativeEnhancementPlan.docx
+++ b/documents/IterativeEnhancementPlan.docx
@@ -1734,7 +1734,25 @@
           <w:sz w:val="21"/>
           <w:szCs w:val="21"/>
         </w:rPr>
-        <w:t>../Assets/</w:t>
+        <w:t>../</w:t>
+      </w:r>
+      <w:r>
+        <w:rPr>
+          <w:rFonts w:ascii="Consolas" w:hAnsi="Consolas" w:cs="Consolas"/>
+          <w:color w:val="067D17"/>
+          <w:sz w:val="21"/>
+          <w:szCs w:val="21"/>
+        </w:rPr>
+        <w:t>a</w:t>
+      </w:r>
+      <w:r>
+        <w:rPr>
+          <w:rFonts w:ascii="Consolas" w:hAnsi="Consolas" w:cs="Consolas"/>
+          <w:color w:val="067D17"/>
+          <w:sz w:val="21"/>
+          <w:szCs w:val="21"/>
+        </w:rPr>
+        <w:t>ssets/</w:t>
       </w:r>
       <w:r>
         <w:rPr>
@@ -2296,7 +2314,25 @@
           <w:sz w:val="21"/>
           <w:szCs w:val="21"/>
         </w:rPr>
-        <w:t>"../Assets/pew.wav"</w:t>
+        <w:t>"../</w:t>
+      </w:r>
+      <w:r>
+        <w:rPr>
+          <w:rFonts w:ascii="Consolas" w:hAnsi="Consolas" w:cs="Consolas"/>
+          <w:color w:val="067D17"/>
+          <w:sz w:val="21"/>
+          <w:szCs w:val="21"/>
+        </w:rPr>
+        <w:t>a</w:t>
+      </w:r>
+      <w:r>
+        <w:rPr>
+          <w:rFonts w:ascii="Consolas" w:hAnsi="Consolas" w:cs="Consolas"/>
+          <w:color w:val="067D17"/>
+          <w:sz w:val="21"/>
+          <w:szCs w:val="21"/>
+        </w:rPr>
+        <w:t>ssets/pew.wav"</w:t>
       </w:r>
       <w:r>
         <w:rPr>

</xml_diff>